<commit_message>
final version of pseudocode and flowchart
</commit_message>
<xml_diff>
--- a/05.Game.docx
+++ b/05.Game.docx
@@ -4,29 +4,27 @@
   <w:body>
     <w:p>
       <w:pPr>
-        <w:ind w:left="720" w:hanging="360"/>
-        <w:jc w:val="center"/>
-        <w:rPr>
-          <w:b/>
-          <w:bCs/>
-        </w:rPr>
-      </w:pPr>
-      <w:r>
-        <w:rPr>
-          <w:b/>
-          <w:bCs/>
-        </w:rPr>
+        <w:pStyle w:val="Heading1"/>
+      </w:pPr>
+      <w:r>
         <w:t xml:space="preserve">Game : Message </w:t>
       </w:r>
       <w:proofErr w:type="spellStart"/>
       <w:r>
-        <w:rPr>
-          <w:b/>
-          <w:bCs/>
-        </w:rPr>
         <w:t>Locker</w:t>
       </w:r>
       <w:proofErr w:type="spellEnd"/>
+      <w:r>
+        <w:t> </w:t>
+      </w:r>
+    </w:p>
+    <w:p>
+      <w:pPr>
+        <w:pStyle w:val="Heading2"/>
+      </w:pPr>
+      <w:r>
+        <w:t>Plan</w:t>
+      </w:r>
     </w:p>
     <w:p>
       <w:pPr>
@@ -238,6 +236,78 @@
     </w:p>
     <w:p>
       <w:pPr>
+        <w:pStyle w:val="Heading2"/>
+        <w:rPr>
+          <w:lang w:val="en-GB"/>
+        </w:rPr>
+      </w:pPr>
+      <w:r>
+        <w:rPr>
+          <w:lang w:val="en-GB"/>
+        </w:rPr>
+        <w:t>Pseudocode</w:t>
+      </w:r>
+    </w:p>
+    <w:p>
+      <w:pPr>
+        <w:pStyle w:val="Heading3"/>
+        <w:rPr>
+          <w:u w:val="single"/>
+          <w:lang w:val="en-GB"/>
+        </w:rPr>
+      </w:pPr>
+      <w:r>
+        <w:rPr>
+          <w:u w:val="single"/>
+          <w:lang w:val="en-GB"/>
+        </w:rPr>
+        <w:t>Word highlight key</w:t>
+      </w:r>
+    </w:p>
+    <w:p>
+      <w:pPr>
+        <w:ind w:left="360"/>
+        <w:rPr>
+          <w:lang w:val="en-GB"/>
+        </w:rPr>
+      </w:pPr>
+      <w:r>
+        <w:rPr>
+          <w:highlight w:val="green"/>
+          <w:lang w:val="en-GB"/>
+        </w:rPr>
+        <w:t>Green</w:t>
+      </w:r>
+      <w:r>
+        <w:rPr>
+          <w:lang w:val="en-GB"/>
+        </w:rPr>
+        <w:t xml:space="preserve"> = agreed object names</w:t>
+      </w:r>
+    </w:p>
+    <w:p>
+      <w:pPr>
+        <w:ind w:left="360"/>
+        <w:rPr>
+          <w:lang w:val="en-GB"/>
+        </w:rPr>
+      </w:pPr>
+      <w:r>
+        <w:rPr>
+          <w:highlight w:val="cyan"/>
+          <w:lang w:val="en-GB"/>
+        </w:rPr>
+        <w:t>Blue</w:t>
+      </w:r>
+      <w:r>
+        <w:rPr>
+          <w:lang w:val="en-GB"/>
+        </w:rPr>
+        <w:t xml:space="preserve"> = agreed function names</w:t>
+      </w:r>
+    </w:p>
+    <w:p>
+      <w:pPr>
         <w:ind w:left="360"/>
         <w:rPr>
           <w:lang w:val="en-GB"/>
@@ -257,16 +327,42 @@
       </w:pPr>
       <w:r>
         <w:rPr>
-          <w:lang w:val="en-GB"/>
-        </w:rPr>
-        <w:t>Protocol </w:t>
+          <w:b/>
+          <w:bCs/>
+          <w:lang w:val="en-GB"/>
+        </w:rPr>
+        <w:t>Protocol</w:t>
+      </w:r>
+      <w:r>
+        <w:rPr>
+          <w:b/>
+          <w:bCs/>
+          <w:lang w:val="en-GB"/>
+        </w:rPr>
+        <w:t xml:space="preserve"> message</w:t>
+      </w:r>
+      <w:r>
+        <w:rPr>
+          <w:b/>
+          <w:bCs/>
+          <w:lang w:val="en-GB"/>
+        </w:rPr>
+        <w:t> </w:t>
       </w:r>
       <w:proofErr w:type="gramStart"/>
       <w:r>
         <w:rPr>
-          <w:lang w:val="en-GB"/>
-        </w:rPr>
-        <w:t>function  [</w:t>
+          <w:b/>
+          <w:bCs/>
+          <w:lang w:val="en-GB"/>
+        </w:rPr>
+        <w:t>function</w:t>
+      </w:r>
+      <w:r>
+        <w:rPr>
+          <w:lang w:val="en-GB"/>
+        </w:rPr>
+        <w:t xml:space="preserve">  [</w:t>
       </w:r>
       <w:proofErr w:type="gramEnd"/>
       <w:r>
@@ -350,12 +446,34 @@
         <w:rPr>
           <w:lang w:val="en-GB"/>
         </w:rPr>
-        <w:t>How the program works</w:t>
-      </w:r>
-    </w:p>
-    <w:p>
-      <w:pPr>
-        <w:rPr>
+        <w:t>Explain h</w:t>
+      </w:r>
+      <w:r>
+        <w:rPr>
+          <w:lang w:val="en-GB"/>
+        </w:rPr>
+        <w:t>ow the program works</w:t>
+      </w:r>
+      <w:r>
+        <w:rPr>
+          <w:lang w:val="en-GB"/>
+        </w:rPr>
+        <w:t xml:space="preserve"> in </w:t>
+      </w:r>
+      <w:proofErr w:type="gramStart"/>
+      <w:r>
+        <w:rPr>
+          <w:lang w:val="en-GB"/>
+        </w:rPr>
+        <w:t>message</w:t>
+      </w:r>
+      <w:proofErr w:type="gramEnd"/>
+    </w:p>
+    <w:p>
+      <w:pPr>
+        <w:rPr>
+          <w:b/>
+          <w:bCs/>
           <w:lang w:val="en-GB"/>
         </w:rPr>
       </w:pPr>
@@ -373,24 +491,40 @@
       </w:pPr>
       <w:r>
         <w:rPr>
+          <w:b/>
+          <w:bCs/>
           <w:lang w:val="en-GB"/>
         </w:rPr>
         <w:t>Encryp</w:t>
       </w:r>
       <w:r>
         <w:rPr>
+          <w:b/>
+          <w:bCs/>
           <w:lang w:val="en-GB"/>
         </w:rPr>
         <w:t>tion</w:t>
       </w:r>
       <w:r>
         <w:rPr>
+          <w:b/>
+          <w:bCs/>
           <w:lang w:val="en-GB"/>
         </w:rPr>
         <w:t xml:space="preserve"> key</w:t>
       </w:r>
       <w:r>
         <w:rPr>
+          <w:b/>
+          <w:bCs/>
+          <w:lang w:val="en-GB"/>
+        </w:rPr>
+        <w:t xml:space="preserve"> function</w:t>
+      </w:r>
+      <w:r>
+        <w:rPr>
+          <w:b/>
+          <w:bCs/>
           <w:lang w:val="en-GB"/>
         </w:rPr>
         <w:t>:</w:t>
@@ -562,14 +696,16 @@
           <w:numId w:val="3"/>
         </w:numPr>
         <w:rPr>
-          <w:strike/>
+          <w:b/>
+          <w:bCs/>
           <w:highlight w:val="cyan"/>
           <w:lang w:val="en-GB"/>
         </w:rPr>
       </w:pPr>
       <w:r>
         <w:rPr>
-          <w:strike/>
+          <w:b/>
+          <w:bCs/>
           <w:highlight w:val="cyan"/>
           <w:lang w:val="en-GB"/>
         </w:rPr>
@@ -578,7 +714,8 @@
       <w:proofErr w:type="spellStart"/>
       <w:r>
         <w:rPr>
-          <w:strike/>
+          <w:b/>
+          <w:bCs/>
           <w:highlight w:val="cyan"/>
           <w:lang w:val="en-GB"/>
         </w:rPr>
@@ -586,7 +723,8 @@
       </w:r>
       <w:r>
         <w:rPr>
-          <w:strike/>
+          <w:b/>
+          <w:bCs/>
           <w:highlight w:val="cyan"/>
           <w:lang w:val="en-GB"/>
         </w:rPr>
@@ -594,7 +732,8 @@
       </w:r>
       <w:r>
         <w:rPr>
-          <w:strike/>
+          <w:b/>
+          <w:bCs/>
           <w:highlight w:val="cyan"/>
           <w:lang w:val="en-GB"/>
         </w:rPr>
@@ -603,11 +742,32 @@
       <w:proofErr w:type="spellEnd"/>
       <w:r>
         <w:rPr>
-          <w:strike/>
+          <w:b/>
+          <w:bCs/>
           <w:highlight w:val="cyan"/>
           <w:lang w:val="en-GB"/>
         </w:rPr>
-        <w:t xml:space="preserve"> (kaci)</w:t>
+        <w:t xml:space="preserve"> (</w:t>
+      </w:r>
+      <w:proofErr w:type="spellStart"/>
+      <w:r>
+        <w:rPr>
+          <w:b/>
+          <w:bCs/>
+          <w:highlight w:val="cyan"/>
+          <w:lang w:val="en-GB"/>
+        </w:rPr>
+        <w:t>kaci</w:t>
+      </w:r>
+      <w:proofErr w:type="spellEnd"/>
+      <w:r>
+        <w:rPr>
+          <w:b/>
+          <w:bCs/>
+          <w:highlight w:val="cyan"/>
+          <w:lang w:val="en-GB"/>
+        </w:rPr>
+        <w:t>)</w:t>
       </w:r>
     </w:p>
     <w:p>
@@ -904,6 +1064,7 @@
         <w:rPr>
           <w:lang w:val="en-GB"/>
         </w:rPr>
+        <w:lastRenderedPageBreak/>
         <w:t>[</w:t>
       </w:r>
       <w:r>
@@ -918,6 +1079,32 @@
           <w:lang w:val="en-GB"/>
         </w:rPr>
         <w:t>]</w:t>
+      </w:r>
+    </w:p>
+    <w:p>
+      <w:pPr>
+        <w:pStyle w:val="ListParagraph"/>
+        <w:numPr>
+          <w:ilvl w:val="0"/>
+          <w:numId w:val="3"/>
+        </w:numPr>
+        <w:rPr>
+          <w:lang w:val="en-GB"/>
+        </w:rPr>
+      </w:pPr>
+      <w:r>
+        <w:rPr>
+          <w:b/>
+          <w:bCs/>
+          <w:lang w:val="en-GB"/>
+        </w:rPr>
+        <w:t>Username and password feature</w:t>
+      </w:r>
+      <w:r>
+        <w:rPr>
+          <w:lang w:val="en-GB"/>
+        </w:rPr>
+        <w:t xml:space="preserve"> (discussed but eventually dropped due to time constraints)</w:t>
       </w:r>
     </w:p>
     <w:p>
@@ -1090,26 +1277,40 @@
     <w:p>
       <w:pPr>
         <w:pStyle w:val="ListParagraph"/>
+        <w:ind w:left="1080"/>
+        <w:rPr>
+          <w:lang w:val="en-GB"/>
+        </w:rPr>
+      </w:pPr>
+    </w:p>
+    <w:p>
+      <w:pPr>
+        <w:pStyle w:val="ListParagraph"/>
         <w:numPr>
           <w:ilvl w:val="0"/>
           <w:numId w:val="3"/>
         </w:numPr>
         <w:rPr>
+          <w:b/>
+          <w:bCs/>
           <w:highlight w:val="cyan"/>
           <w:lang w:val="en-GB"/>
         </w:rPr>
       </w:pPr>
       <w:r>
         <w:rPr>
+          <w:b/>
+          <w:bCs/>
           <w:highlight w:val="cyan"/>
           <w:lang w:val="en-GB"/>
         </w:rPr>
-        <w:lastRenderedPageBreak/>
         <w:t xml:space="preserve">def </w:t>
       </w:r>
       <w:proofErr w:type="spellStart"/>
       <w:r>
         <w:rPr>
+          <w:b/>
+          <w:bCs/>
           <w:highlight w:val="cyan"/>
           <w:lang w:val="en-GB"/>
         </w:rPr>
@@ -1117,6 +1318,8 @@
       </w:r>
       <w:r>
         <w:rPr>
+          <w:b/>
+          <w:bCs/>
           <w:highlight w:val="cyan"/>
           <w:lang w:val="en-GB"/>
         </w:rPr>
@@ -1124,6 +1327,8 @@
       </w:r>
       <w:r>
         <w:rPr>
+          <w:b/>
+          <w:bCs/>
           <w:highlight w:val="cyan"/>
           <w:lang w:val="en-GB"/>
         </w:rPr>
@@ -1132,6 +1337,8 @@
       <w:proofErr w:type="gramStart"/>
       <w:r>
         <w:rPr>
+          <w:b/>
+          <w:bCs/>
           <w:highlight w:val="cyan"/>
           <w:lang w:val="en-GB"/>
         </w:rPr>
@@ -1161,7 +1368,7 @@
           <w:highlight w:val="yellow"/>
           <w:lang w:val="en-GB"/>
         </w:rPr>
-        <w:t xml:space="preserve"> need to iterate the input encrypted text, 3 by 3, to match the encryption key</w:t>
+        <w:t xml:space="preserve"> need to iterate the input encrypted text by 3, to match the encryption key</w:t>
       </w:r>
     </w:p>
     <w:p>
@@ -1294,6 +1501,15 @@
     <w:p>
       <w:pPr>
         <w:pStyle w:val="ListParagraph"/>
+        <w:ind w:left="1080"/>
+        <w:rPr>
+          <w:lang w:val="en-GB"/>
+        </w:rPr>
+      </w:pPr>
+    </w:p>
+    <w:p>
+      <w:pPr>
+        <w:pStyle w:val="ListParagraph"/>
         <w:numPr>
           <w:ilvl w:val="0"/>
           <w:numId w:val="2"/>
@@ -1328,11 +1544,25 @@
         <w:t>dict_pwd</w:t>
       </w:r>
       <w:proofErr w:type="spellEnd"/>
+      <w:proofErr w:type="gramStart"/>
       <w:r>
         <w:rPr>
           <w:lang w:val="en-GB"/>
         </w:rPr>
         <w:t xml:space="preserve">: </w:t>
+      </w:r>
+      <w:r>
+        <w:rPr>
+          <w:lang w:val="en-GB"/>
+        </w:rPr>
+        <w:t xml:space="preserve"> (</w:t>
+      </w:r>
+      <w:proofErr w:type="gramEnd"/>
+      <w:r>
+        <w:rPr>
+          <w:lang w:val="en-GB"/>
+        </w:rPr>
+        <w:t>discussed but dropped)</w:t>
       </w:r>
     </w:p>
     <w:p>
@@ -1511,33 +1741,6 @@
           <w:lang w:val="en-GB"/>
         </w:rPr>
       </w:pPr>
-    </w:p>
-    <w:p>
-      <w:pPr>
-        <w:rPr>
-          <w:lang w:val="en-GB"/>
-        </w:rPr>
-      </w:pPr>
-    </w:p>
-    <w:p>
-      <w:pPr>
-        <w:rPr>
-          <w:lang w:val="en-GB"/>
-        </w:rPr>
-      </w:pPr>
-    </w:p>
-    <w:p>
-      <w:pPr>
-        <w:rPr>
-          <w:lang w:val="en-GB"/>
-        </w:rPr>
-      </w:pPr>
-      <w:r>
-        <w:rPr>
-          <w:lang w:val="en-GB"/>
-        </w:rPr>
-        <w:t>€ £</w:t>
-      </w:r>
     </w:p>
     <w:sectPr>
       <w:pgSz w:w="11906" w:h="16838"/>
@@ -3097,6 +3300,70 @@
       <w:sz w:val="24"/>
     </w:rPr>
   </w:style>
+  <w:style w:type="paragraph" w:styleId="Heading1">
+    <w:name w:val="heading 1"/>
+    <w:basedOn w:val="Normal"/>
+    <w:next w:val="Normal"/>
+    <w:link w:val="Heading1Char"/>
+    <w:uiPriority w:val="9"/>
+    <w:qFormat/>
+    <w:rsid w:val="00994D55"/>
+    <w:pPr>
+      <w:keepNext/>
+      <w:keepLines/>
+      <w:spacing w:before="240" w:after="0"/>
+      <w:outlineLvl w:val="0"/>
+    </w:pPr>
+    <w:rPr>
+      <w:rFonts w:asciiTheme="majorHAnsi" w:eastAsiaTheme="majorEastAsia" w:hAnsiTheme="majorHAnsi" w:cstheme="majorBidi"/>
+      <w:color w:val="2F5496" w:themeColor="accent1" w:themeShade="BF"/>
+      <w:sz w:val="32"/>
+      <w:szCs w:val="32"/>
+    </w:rPr>
+  </w:style>
+  <w:style w:type="paragraph" w:styleId="Heading2">
+    <w:name w:val="heading 2"/>
+    <w:basedOn w:val="Normal"/>
+    <w:next w:val="Normal"/>
+    <w:link w:val="Heading2Char"/>
+    <w:uiPriority w:val="9"/>
+    <w:unhideWhenUsed/>
+    <w:qFormat/>
+    <w:rsid w:val="00994D55"/>
+    <w:pPr>
+      <w:keepNext/>
+      <w:keepLines/>
+      <w:spacing w:before="40" w:after="0"/>
+      <w:outlineLvl w:val="1"/>
+    </w:pPr>
+    <w:rPr>
+      <w:rFonts w:asciiTheme="majorHAnsi" w:eastAsiaTheme="majorEastAsia" w:hAnsiTheme="majorHAnsi" w:cstheme="majorBidi"/>
+      <w:color w:val="2F5496" w:themeColor="accent1" w:themeShade="BF"/>
+      <w:sz w:val="26"/>
+      <w:szCs w:val="26"/>
+    </w:rPr>
+  </w:style>
+  <w:style w:type="paragraph" w:styleId="Heading3">
+    <w:name w:val="heading 3"/>
+    <w:basedOn w:val="Normal"/>
+    <w:next w:val="Normal"/>
+    <w:link w:val="Heading3Char"/>
+    <w:uiPriority w:val="9"/>
+    <w:unhideWhenUsed/>
+    <w:qFormat/>
+    <w:rsid w:val="00994D55"/>
+    <w:pPr>
+      <w:keepNext/>
+      <w:keepLines/>
+      <w:spacing w:before="40" w:after="0"/>
+      <w:outlineLvl w:val="2"/>
+    </w:pPr>
+    <w:rPr>
+      <w:rFonts w:asciiTheme="majorHAnsi" w:eastAsiaTheme="majorEastAsia" w:hAnsiTheme="majorHAnsi" w:cstheme="majorBidi"/>
+      <w:color w:val="1F3763" w:themeColor="accent1" w:themeShade="7F"/>
+      <w:szCs w:val="24"/>
+    </w:rPr>
+  </w:style>
   <w:style w:type="character" w:default="1" w:styleId="DefaultParagraphFont">
     <w:name w:val="Default Paragraph Font"/>
     <w:uiPriority w:val="1"/>
@@ -3134,6 +3401,45 @@
       <w:ind w:left="720"/>
       <w:contextualSpacing/>
     </w:pPr>
+  </w:style>
+  <w:style w:type="character" w:customStyle="1" w:styleId="Heading2Char">
+    <w:name w:val="Heading 2 Char"/>
+    <w:basedOn w:val="DefaultParagraphFont"/>
+    <w:link w:val="Heading2"/>
+    <w:uiPriority w:val="9"/>
+    <w:rsid w:val="00994D55"/>
+    <w:rPr>
+      <w:rFonts w:asciiTheme="majorHAnsi" w:eastAsiaTheme="majorEastAsia" w:hAnsiTheme="majorHAnsi" w:cstheme="majorBidi"/>
+      <w:color w:val="2F5496" w:themeColor="accent1" w:themeShade="BF"/>
+      <w:sz w:val="26"/>
+      <w:szCs w:val="26"/>
+    </w:rPr>
+  </w:style>
+  <w:style w:type="character" w:customStyle="1" w:styleId="Heading1Char">
+    <w:name w:val="Heading 1 Char"/>
+    <w:basedOn w:val="DefaultParagraphFont"/>
+    <w:link w:val="Heading1"/>
+    <w:uiPriority w:val="9"/>
+    <w:rsid w:val="00994D55"/>
+    <w:rPr>
+      <w:rFonts w:asciiTheme="majorHAnsi" w:eastAsiaTheme="majorEastAsia" w:hAnsiTheme="majorHAnsi" w:cstheme="majorBidi"/>
+      <w:color w:val="2F5496" w:themeColor="accent1" w:themeShade="BF"/>
+      <w:sz w:val="32"/>
+      <w:szCs w:val="32"/>
+    </w:rPr>
+  </w:style>
+  <w:style w:type="character" w:customStyle="1" w:styleId="Heading3Char">
+    <w:name w:val="Heading 3 Char"/>
+    <w:basedOn w:val="DefaultParagraphFont"/>
+    <w:link w:val="Heading3"/>
+    <w:uiPriority w:val="9"/>
+    <w:rsid w:val="00994D55"/>
+    <w:rPr>
+      <w:rFonts w:asciiTheme="majorHAnsi" w:eastAsiaTheme="majorEastAsia" w:hAnsiTheme="majorHAnsi" w:cstheme="majorBidi"/>
+      <w:color w:val="1F3763" w:themeColor="accent1" w:themeShade="7F"/>
+      <w:sz w:val="24"/>
+      <w:szCs w:val="24"/>
+    </w:rPr>
   </w:style>
 </w:styles>
 </file>

</xml_diff>